<commit_message>
Class to generate a 32 bit unique identifier implemented with the mersenne twister engine togenerate the unique intergers giving a possible range of ID's
</commit_message>
<xml_diff>
--- a/Documentation/Family Tree Documentation.docx
+++ b/Documentation/Family Tree Documentation.docx
@@ -532,6 +532,112 @@
       <w:pPr>
         <w:pStyle w:val="Heading4"/>
       </w:pPr>
+      <w:proofErr w:type="spellStart"/>
+      <w:r>
+        <w:t>IdGenerator</w:t>
+      </w:r>
+      <w:proofErr w:type="spellEnd"/>
+    </w:p>
+    <w:p>
+      <w:pPr>
+        <w:pStyle w:val="ListParagraph"/>
+        <w:numPr>
+          <w:ilvl w:val="0"/>
+          <w:numId w:val="23"/>
+        </w:numPr>
+      </w:pPr>
+      <w:r>
+        <w:t>Use  pseudo random generators to create UUID’s</w:t>
+      </w:r>
+    </w:p>
+    <w:p>
+      <w:pPr>
+        <w:pStyle w:val="ListParagraph"/>
+        <w:numPr>
+          <w:ilvl w:val="1"/>
+          <w:numId w:val="23"/>
+        </w:numPr>
+      </w:pPr>
+      <w:r>
+        <w:t>For now it will be random with no relevant information in the ID</w:t>
+      </w:r>
+    </w:p>
+    <w:p>
+      <w:pPr>
+        <w:pStyle w:val="ListParagraph"/>
+        <w:numPr>
+          <w:ilvl w:val="1"/>
+          <w:numId w:val="23"/>
+        </w:numPr>
+      </w:pPr>
+      <w:r>
+        <w:t xml:space="preserve">Unsigned Integer – 32 Bits  </w:t>
+      </w:r>
+    </w:p>
+    <w:p>
+      <w:pPr>
+        <w:pStyle w:val="ListParagraph"/>
+        <w:numPr>
+          <w:ilvl w:val="2"/>
+          <w:numId w:val="23"/>
+        </w:numPr>
+      </w:pPr>
+      <w:r>
+        <w:t xml:space="preserve">2^32 = 4 billion possibilities </w:t>
+      </w:r>
+    </w:p>
+    <w:p>
+      <w:pPr>
+        <w:pStyle w:val="ListParagraph"/>
+        <w:numPr>
+          <w:ilvl w:val="3"/>
+          <w:numId w:val="23"/>
+        </w:numPr>
+      </w:pPr>
+      <w:r>
+        <w:t>Good enough for my test applications</w:t>
+      </w:r>
+    </w:p>
+    <w:p>
+      <w:pPr>
+        <w:pStyle w:val="ListParagraph"/>
+        <w:numPr>
+          <w:ilvl w:val="3"/>
+          <w:numId w:val="23"/>
+        </w:numPr>
+      </w:pPr>
+      <w:r>
+        <w:t xml:space="preserve">Maybe need to detect duplicated or increase to 64 bits for reduced chance of collision. </w:t>
+      </w:r>
+    </w:p>
+    <w:p>
+      <w:pPr>
+        <w:pStyle w:val="ListParagraph"/>
+        <w:numPr>
+          <w:ilvl w:val="0"/>
+          <w:numId w:val="23"/>
+        </w:numPr>
+      </w:pPr>
+      <w:r>
+        <w:t>Using standard mersenne twister engine mt19937 to generate the ID’s</w:t>
+      </w:r>
+    </w:p>
+    <w:p>
+      <w:pPr>
+        <w:pStyle w:val="ListParagraph"/>
+        <w:numPr>
+          <w:ilvl w:val="1"/>
+          <w:numId w:val="23"/>
+        </w:numPr>
+      </w:pPr>
+      <w:r>
+        <w:t xml:space="preserve">Constructs full mt19937::state size from a seed sequencer generated from a  random_device </w:t>
+      </w:r>
+    </w:p>
+    <w:p>
+      <w:pPr>
+        <w:pStyle w:val="Heading4"/>
+      </w:pPr>
       <w:r>
         <w:t>Family Member</w:t>
       </w:r>
@@ -596,7 +702,10 @@
         </w:numPr>
       </w:pPr>
       <w:r>
-        <w:t xml:space="preserve">Learn how to create a directory to store actual environment </w:t>
+        <w:t xml:space="preserve">Change application to create actual </w:t>
+      </w:r>
+      <w:r>
+        <w:t xml:space="preserve">directory to store actual environment </w:t>
       </w:r>
       <w:r>
         <w:t>and database files</w:t>
@@ -663,20 +772,8 @@
         </w:numPr>
       </w:pPr>
       <w:r>
-        <w:t xml:space="preserve">Logic of clearing </w:t>
-      </w:r>
-      <w:proofErr w:type="spellStart"/>
-      <w:r>
-        <w:t>f</w:t>
-      </w:r>
-      <w:bookmarkStart w:id="0" w:name="_GoBack"/>
-      <w:bookmarkEnd w:id="0"/>
-      <w:r>
-        <w:t>ullname</w:t>
-      </w:r>
-      <w:proofErr w:type="spellEnd"/>
-      <w:r>
-        <w:t xml:space="preserve"> variable every time is called is not smart.</w:t>
+        <w:lastRenderedPageBreak/>
+        <w:t>Logic of clearing fullname variable every time is called is not smart.</w:t>
       </w:r>
     </w:p>
     <w:p>
@@ -707,6 +804,36 @@
       <w:pPr>
         <w:pStyle w:val="Heading3"/>
       </w:pPr>
+      <w:proofErr w:type="spellStart"/>
+      <w:r>
+        <w:t>IdGenerator</w:t>
+      </w:r>
+      <w:proofErr w:type="spellEnd"/>
+    </w:p>
+    <w:p>
+      <w:pPr>
+        <w:pStyle w:val="ListParagraph"/>
+        <w:numPr>
+          <w:ilvl w:val="0"/>
+          <w:numId w:val="25"/>
+        </w:numPr>
+      </w:pPr>
+      <w:r>
+        <w:t xml:space="preserve">Check if ID </w:t>
+      </w:r>
+      <w:proofErr w:type="gramStart"/>
+      <w:r>
+        <w:t>was previously generated</w:t>
+      </w:r>
+      <w:proofErr w:type="gramEnd"/>
+      <w:r>
+        <w:t xml:space="preserve"> and regenerate another, to avoid potential collisions of keys.</w:t>
+      </w:r>
+    </w:p>
+    <w:p>
+      <w:pPr>
+        <w:pStyle w:val="Heading3"/>
+      </w:pPr>
       <w:r>
         <w:t>Relationship</w:t>
       </w:r>
@@ -749,6 +876,8 @@
       <w:r>
         <w:t>hange all other classes to reflect changes.</w:t>
       </w:r>
+      <w:bookmarkStart w:id="0" w:name="_GoBack"/>
+      <w:bookmarkEnd w:id="0"/>
     </w:p>
     <w:p>
       <w:pPr>
@@ -758,8 +887,58 @@
         </w:rPr>
       </w:pPr>
     </w:p>
-    <w:p/>
-    <w:p/>
+    <w:p>
+      <w:pPr>
+        <w:pStyle w:val="Heading3"/>
+      </w:pPr>
+      <w:r>
+        <w:t>Family Member</w:t>
+      </w:r>
+    </w:p>
+    <w:p>
+      <w:pPr>
+        <w:pStyle w:val="ListParagraph"/>
+        <w:numPr>
+          <w:ilvl w:val="0"/>
+          <w:numId w:val="21"/>
+        </w:numPr>
+      </w:pPr>
+      <w:r>
+        <w:t>Generate a quid for class</w:t>
+      </w:r>
+    </w:p>
+    <w:p>
+      <w:pPr>
+        <w:pStyle w:val="ListParagraph"/>
+        <w:numPr>
+          <w:ilvl w:val="0"/>
+          <w:numId w:val="21"/>
+        </w:numPr>
+      </w:pPr>
+      <w:r>
+        <w:t>Decouple the need to have a DOB for family member when creating class</w:t>
+      </w:r>
+    </w:p>
+    <w:p>
+      <w:pPr>
+        <w:pStyle w:val="Heading3"/>
+      </w:pPr>
+      <w:r>
+        <w:t>Family Tree</w:t>
+      </w:r>
+    </w:p>
+    <w:p>
+      <w:pPr>
+        <w:pStyle w:val="ListParagraph"/>
+        <w:numPr>
+          <w:ilvl w:val="0"/>
+          <w:numId w:val="24"/>
+        </w:numPr>
+      </w:pPr>
+      <w:r>
+        <w:t>Seed UUID random generator – very expensive to construct</w:t>
+      </w:r>
+    </w:p>
     <w:p/>
     <w:sectPr>
       <w:pgSz w:w="12240" w:h="15840"/>
@@ -869,6 +1048,276 @@
     </w:lvl>
   </w:abstractNum>
   <w:abstractNum w:abstractNumId="1" w15:restartNumberingAfterBreak="0">
+    <w:nsid w:val="094C5AAC"/>
+    <w:multiLevelType w:val="hybridMultilevel"/>
+    <w:tmpl w:val="45EE4756"/>
+    <w:lvl w:ilvl="0" w:tplc="8118097A">
+      <w:start w:val="1"/>
+      <w:numFmt w:val="decimal"/>
+      <w:lvlText w:val="%1."/>
+      <w:lvlJc w:val="left"/>
+      <w:pPr>
+        <w:ind w:left="360" w:hanging="360"/>
+      </w:pPr>
+      <w:rPr>
+        <w:rFonts w:hint="default"/>
+      </w:rPr>
+    </w:lvl>
+    <w:lvl w:ilvl="1" w:tplc="04090019">
+      <w:start w:val="1"/>
+      <w:numFmt w:val="lowerLetter"/>
+      <w:lvlText w:val="%2."/>
+      <w:lvlJc w:val="left"/>
+      <w:pPr>
+        <w:ind w:left="1440" w:hanging="360"/>
+      </w:pPr>
+    </w:lvl>
+    <w:lvl w:ilvl="2" w:tplc="0409001B">
+      <w:start w:val="1"/>
+      <w:numFmt w:val="lowerRoman"/>
+      <w:lvlText w:val="%3."/>
+      <w:lvlJc w:val="right"/>
+      <w:pPr>
+        <w:ind w:left="2160" w:hanging="180"/>
+      </w:pPr>
+    </w:lvl>
+    <w:lvl w:ilvl="3" w:tplc="04090001">
+      <w:start w:val="1"/>
+      <w:numFmt w:val="bullet"/>
+      <w:lvlText w:val=""/>
+      <w:lvlJc w:val="left"/>
+      <w:pPr>
+        <w:ind w:left="2880" w:hanging="360"/>
+      </w:pPr>
+      <w:rPr>
+        <w:rFonts w:ascii="Symbol" w:hAnsi="Symbol" w:hint="default"/>
+      </w:rPr>
+    </w:lvl>
+    <w:lvl w:ilvl="4" w:tplc="04090019">
+      <w:start w:val="1"/>
+      <w:numFmt w:val="lowerLetter"/>
+      <w:lvlText w:val="%5."/>
+      <w:lvlJc w:val="left"/>
+      <w:pPr>
+        <w:ind w:left="3600" w:hanging="360"/>
+      </w:pPr>
+    </w:lvl>
+    <w:lvl w:ilvl="5" w:tplc="0409001B" w:tentative="1">
+      <w:start w:val="1"/>
+      <w:numFmt w:val="lowerRoman"/>
+      <w:lvlText w:val="%6."/>
+      <w:lvlJc w:val="right"/>
+      <w:pPr>
+        <w:ind w:left="4320" w:hanging="180"/>
+      </w:pPr>
+    </w:lvl>
+    <w:lvl w:ilvl="6" w:tplc="0409000F" w:tentative="1">
+      <w:start w:val="1"/>
+      <w:numFmt w:val="decimal"/>
+      <w:lvlText w:val="%7."/>
+      <w:lvlJc w:val="left"/>
+      <w:pPr>
+        <w:ind w:left="5040" w:hanging="360"/>
+      </w:pPr>
+    </w:lvl>
+    <w:lvl w:ilvl="7" w:tplc="04090019" w:tentative="1">
+      <w:start w:val="1"/>
+      <w:numFmt w:val="lowerLetter"/>
+      <w:lvlText w:val="%8."/>
+      <w:lvlJc w:val="left"/>
+      <w:pPr>
+        <w:ind w:left="5760" w:hanging="360"/>
+      </w:pPr>
+    </w:lvl>
+    <w:lvl w:ilvl="8" w:tplc="0409001B" w:tentative="1">
+      <w:start w:val="1"/>
+      <w:numFmt w:val="lowerRoman"/>
+      <w:lvlText w:val="%9."/>
+      <w:lvlJc w:val="right"/>
+      <w:pPr>
+        <w:ind w:left="6480" w:hanging="180"/>
+      </w:pPr>
+    </w:lvl>
+  </w:abstractNum>
+  <w:abstractNum w:abstractNumId="2" w15:restartNumberingAfterBreak="0">
+    <w:nsid w:val="102B69A9"/>
+    <w:multiLevelType w:val="hybridMultilevel"/>
+    <w:tmpl w:val="950C62C8"/>
+    <w:lvl w:ilvl="0" w:tplc="E6A26AA8">
+      <w:start w:val="1"/>
+      <w:numFmt w:val="decimal"/>
+      <w:lvlText w:val="%1."/>
+      <w:lvlJc w:val="left"/>
+      <w:pPr>
+        <w:ind w:left="360" w:hanging="360"/>
+      </w:pPr>
+      <w:rPr>
+        <w:rFonts w:hint="default"/>
+      </w:rPr>
+    </w:lvl>
+    <w:lvl w:ilvl="1" w:tplc="04090019" w:tentative="1">
+      <w:start w:val="1"/>
+      <w:numFmt w:val="lowerLetter"/>
+      <w:lvlText w:val="%2."/>
+      <w:lvlJc w:val="left"/>
+      <w:pPr>
+        <w:ind w:left="1440" w:hanging="360"/>
+      </w:pPr>
+    </w:lvl>
+    <w:lvl w:ilvl="2" w:tplc="0409001B" w:tentative="1">
+      <w:start w:val="1"/>
+      <w:numFmt w:val="lowerRoman"/>
+      <w:lvlText w:val="%3."/>
+      <w:lvlJc w:val="right"/>
+      <w:pPr>
+        <w:ind w:left="2160" w:hanging="180"/>
+      </w:pPr>
+    </w:lvl>
+    <w:lvl w:ilvl="3" w:tplc="0409000F" w:tentative="1">
+      <w:start w:val="1"/>
+      <w:numFmt w:val="decimal"/>
+      <w:lvlText w:val="%4."/>
+      <w:lvlJc w:val="left"/>
+      <w:pPr>
+        <w:ind w:left="2880" w:hanging="360"/>
+      </w:pPr>
+    </w:lvl>
+    <w:lvl w:ilvl="4" w:tplc="04090019" w:tentative="1">
+      <w:start w:val="1"/>
+      <w:numFmt w:val="lowerLetter"/>
+      <w:lvlText w:val="%5."/>
+      <w:lvlJc w:val="left"/>
+      <w:pPr>
+        <w:ind w:left="3600" w:hanging="360"/>
+      </w:pPr>
+    </w:lvl>
+    <w:lvl w:ilvl="5" w:tplc="0409001B" w:tentative="1">
+      <w:start w:val="1"/>
+      <w:numFmt w:val="lowerRoman"/>
+      <w:lvlText w:val="%6."/>
+      <w:lvlJc w:val="right"/>
+      <w:pPr>
+        <w:ind w:left="4320" w:hanging="180"/>
+      </w:pPr>
+    </w:lvl>
+    <w:lvl w:ilvl="6" w:tplc="0409000F" w:tentative="1">
+      <w:start w:val="1"/>
+      <w:numFmt w:val="decimal"/>
+      <w:lvlText w:val="%7."/>
+      <w:lvlJc w:val="left"/>
+      <w:pPr>
+        <w:ind w:left="5040" w:hanging="360"/>
+      </w:pPr>
+    </w:lvl>
+    <w:lvl w:ilvl="7" w:tplc="04090019" w:tentative="1">
+      <w:start w:val="1"/>
+      <w:numFmt w:val="lowerLetter"/>
+      <w:lvlText w:val="%8."/>
+      <w:lvlJc w:val="left"/>
+      <w:pPr>
+        <w:ind w:left="5760" w:hanging="360"/>
+      </w:pPr>
+    </w:lvl>
+    <w:lvl w:ilvl="8" w:tplc="0409001B" w:tentative="1">
+      <w:start w:val="1"/>
+      <w:numFmt w:val="lowerRoman"/>
+      <w:lvlText w:val="%9."/>
+      <w:lvlJc w:val="right"/>
+      <w:pPr>
+        <w:ind w:left="6480" w:hanging="180"/>
+      </w:pPr>
+    </w:lvl>
+  </w:abstractNum>
+  <w:abstractNum w:abstractNumId="3" w15:restartNumberingAfterBreak="0">
+    <w:nsid w:val="19A92477"/>
+    <w:multiLevelType w:val="hybridMultilevel"/>
+    <w:tmpl w:val="400697DE"/>
+    <w:lvl w:ilvl="0" w:tplc="31EA5736">
+      <w:start w:val="1"/>
+      <w:numFmt w:val="decimal"/>
+      <w:lvlText w:val="%1."/>
+      <w:lvlJc w:val="left"/>
+      <w:pPr>
+        <w:ind w:left="360" w:hanging="360"/>
+      </w:pPr>
+      <w:rPr>
+        <w:rFonts w:hint="default"/>
+      </w:rPr>
+    </w:lvl>
+    <w:lvl w:ilvl="1" w:tplc="04090019" w:tentative="1">
+      <w:start w:val="1"/>
+      <w:numFmt w:val="lowerLetter"/>
+      <w:lvlText w:val="%2."/>
+      <w:lvlJc w:val="left"/>
+      <w:pPr>
+        <w:ind w:left="1440" w:hanging="360"/>
+      </w:pPr>
+    </w:lvl>
+    <w:lvl w:ilvl="2" w:tplc="0409001B" w:tentative="1">
+      <w:start w:val="1"/>
+      <w:numFmt w:val="lowerRoman"/>
+      <w:lvlText w:val="%3."/>
+      <w:lvlJc w:val="right"/>
+      <w:pPr>
+        <w:ind w:left="2160" w:hanging="180"/>
+      </w:pPr>
+    </w:lvl>
+    <w:lvl w:ilvl="3" w:tplc="0409000F" w:tentative="1">
+      <w:start w:val="1"/>
+      <w:numFmt w:val="decimal"/>
+      <w:lvlText w:val="%4."/>
+      <w:lvlJc w:val="left"/>
+      <w:pPr>
+        <w:ind w:left="2880" w:hanging="360"/>
+      </w:pPr>
+    </w:lvl>
+    <w:lvl w:ilvl="4" w:tplc="04090019" w:tentative="1">
+      <w:start w:val="1"/>
+      <w:numFmt w:val="lowerLetter"/>
+      <w:lvlText w:val="%5."/>
+      <w:lvlJc w:val="left"/>
+      <w:pPr>
+        <w:ind w:left="3600" w:hanging="360"/>
+      </w:pPr>
+    </w:lvl>
+    <w:lvl w:ilvl="5" w:tplc="0409001B" w:tentative="1">
+      <w:start w:val="1"/>
+      <w:numFmt w:val="lowerRoman"/>
+      <w:lvlText w:val="%6."/>
+      <w:lvlJc w:val="right"/>
+      <w:pPr>
+        <w:ind w:left="4320" w:hanging="180"/>
+      </w:pPr>
+    </w:lvl>
+    <w:lvl w:ilvl="6" w:tplc="0409000F" w:tentative="1">
+      <w:start w:val="1"/>
+      <w:numFmt w:val="decimal"/>
+      <w:lvlText w:val="%7."/>
+      <w:lvlJc w:val="left"/>
+      <w:pPr>
+        <w:ind w:left="5040" w:hanging="360"/>
+      </w:pPr>
+    </w:lvl>
+    <w:lvl w:ilvl="7" w:tplc="04090019" w:tentative="1">
+      <w:start w:val="1"/>
+      <w:numFmt w:val="lowerLetter"/>
+      <w:lvlText w:val="%8."/>
+      <w:lvlJc w:val="left"/>
+      <w:pPr>
+        <w:ind w:left="5760" w:hanging="360"/>
+      </w:pPr>
+    </w:lvl>
+    <w:lvl w:ilvl="8" w:tplc="0409001B" w:tentative="1">
+      <w:start w:val="1"/>
+      <w:numFmt w:val="lowerRoman"/>
+      <w:lvlText w:val="%9."/>
+      <w:lvlJc w:val="right"/>
+      <w:pPr>
+        <w:ind w:left="6480" w:hanging="180"/>
+      </w:pPr>
+    </w:lvl>
+  </w:abstractNum>
+  <w:abstractNum w:abstractNumId="4" w15:restartNumberingAfterBreak="0">
     <w:nsid w:val="1DB97EBC"/>
     <w:multiLevelType w:val="hybridMultilevel"/>
     <w:tmpl w:val="804C73A6"/>
@@ -954,7 +1403,7 @@
       </w:pPr>
     </w:lvl>
   </w:abstractNum>
-  <w:abstractNum w:abstractNumId="2" w15:restartNumberingAfterBreak="0">
+  <w:abstractNum w:abstractNumId="5" w15:restartNumberingAfterBreak="0">
     <w:nsid w:val="2404654E"/>
     <w:multiLevelType w:val="hybridMultilevel"/>
     <w:tmpl w:val="EB9690B6"/>
@@ -1043,7 +1492,7 @@
       </w:pPr>
     </w:lvl>
   </w:abstractNum>
-  <w:abstractNum w:abstractNumId="3" w15:restartNumberingAfterBreak="0">
+  <w:abstractNum w:abstractNumId="6" w15:restartNumberingAfterBreak="0">
     <w:nsid w:val="26F70054"/>
     <w:multiLevelType w:val="hybridMultilevel"/>
     <w:tmpl w:val="A2BA2246"/>
@@ -1156,7 +1605,7 @@
       </w:rPr>
     </w:lvl>
   </w:abstractNum>
-  <w:abstractNum w:abstractNumId="4" w15:restartNumberingAfterBreak="0">
+  <w:abstractNum w:abstractNumId="7" w15:restartNumberingAfterBreak="0">
     <w:nsid w:val="2A2513DB"/>
     <w:multiLevelType w:val="multilevel"/>
     <w:tmpl w:val="0409001F"/>
@@ -1242,7 +1691,7 @@
       </w:pPr>
     </w:lvl>
   </w:abstractNum>
-  <w:abstractNum w:abstractNumId="5" w15:restartNumberingAfterBreak="0">
+  <w:abstractNum w:abstractNumId="8" w15:restartNumberingAfterBreak="0">
     <w:nsid w:val="37805869"/>
     <w:multiLevelType w:val="hybridMultilevel"/>
     <w:tmpl w:val="FFE0C876"/>
@@ -1331,7 +1780,7 @@
       </w:pPr>
     </w:lvl>
   </w:abstractNum>
-  <w:abstractNum w:abstractNumId="6" w15:restartNumberingAfterBreak="0">
+  <w:abstractNum w:abstractNumId="9" w15:restartNumberingAfterBreak="0">
     <w:nsid w:val="3E574BE5"/>
     <w:multiLevelType w:val="hybridMultilevel"/>
     <w:tmpl w:val="A3E4F800"/>
@@ -1444,7 +1893,7 @@
       </w:rPr>
     </w:lvl>
   </w:abstractNum>
-  <w:abstractNum w:abstractNumId="7" w15:restartNumberingAfterBreak="0">
+  <w:abstractNum w:abstractNumId="10" w15:restartNumberingAfterBreak="0">
     <w:nsid w:val="4FE14244"/>
     <w:multiLevelType w:val="hybridMultilevel"/>
     <w:tmpl w:val="EE666A6E"/>
@@ -1557,7 +2006,96 @@
       </w:rPr>
     </w:lvl>
   </w:abstractNum>
-  <w:abstractNum w:abstractNumId="8" w15:restartNumberingAfterBreak="0">
+  <w:abstractNum w:abstractNumId="11" w15:restartNumberingAfterBreak="0">
+    <w:nsid w:val="553C2D73"/>
+    <w:multiLevelType w:val="hybridMultilevel"/>
+    <w:tmpl w:val="BFF22D76"/>
+    <w:lvl w:ilvl="0" w:tplc="897A76DE">
+      <w:start w:val="1"/>
+      <w:numFmt w:val="decimal"/>
+      <w:lvlText w:val="%1."/>
+      <w:lvlJc w:val="left"/>
+      <w:pPr>
+        <w:ind w:left="360" w:hanging="360"/>
+      </w:pPr>
+      <w:rPr>
+        <w:rFonts w:hint="default"/>
+      </w:rPr>
+    </w:lvl>
+    <w:lvl w:ilvl="1" w:tplc="04090019">
+      <w:start w:val="1"/>
+      <w:numFmt w:val="lowerLetter"/>
+      <w:lvlText w:val="%2."/>
+      <w:lvlJc w:val="left"/>
+      <w:pPr>
+        <w:ind w:left="1440" w:hanging="360"/>
+      </w:pPr>
+    </w:lvl>
+    <w:lvl w:ilvl="2" w:tplc="0409001B" w:tentative="1">
+      <w:start w:val="1"/>
+      <w:numFmt w:val="lowerRoman"/>
+      <w:lvlText w:val="%3."/>
+      <w:lvlJc w:val="right"/>
+      <w:pPr>
+        <w:ind w:left="2160" w:hanging="180"/>
+      </w:pPr>
+    </w:lvl>
+    <w:lvl w:ilvl="3" w:tplc="0409000F" w:tentative="1">
+      <w:start w:val="1"/>
+      <w:numFmt w:val="decimal"/>
+      <w:lvlText w:val="%4."/>
+      <w:lvlJc w:val="left"/>
+      <w:pPr>
+        <w:ind w:left="2880" w:hanging="360"/>
+      </w:pPr>
+    </w:lvl>
+    <w:lvl w:ilvl="4" w:tplc="04090019" w:tentative="1">
+      <w:start w:val="1"/>
+      <w:numFmt w:val="lowerLetter"/>
+      <w:lvlText w:val="%5."/>
+      <w:lvlJc w:val="left"/>
+      <w:pPr>
+        <w:ind w:left="3600" w:hanging="360"/>
+      </w:pPr>
+    </w:lvl>
+    <w:lvl w:ilvl="5" w:tplc="0409001B" w:tentative="1">
+      <w:start w:val="1"/>
+      <w:numFmt w:val="lowerRoman"/>
+      <w:lvlText w:val="%6."/>
+      <w:lvlJc w:val="right"/>
+      <w:pPr>
+        <w:ind w:left="4320" w:hanging="180"/>
+      </w:pPr>
+    </w:lvl>
+    <w:lvl w:ilvl="6" w:tplc="0409000F" w:tentative="1">
+      <w:start w:val="1"/>
+      <w:numFmt w:val="decimal"/>
+      <w:lvlText w:val="%7."/>
+      <w:lvlJc w:val="left"/>
+      <w:pPr>
+        <w:ind w:left="5040" w:hanging="360"/>
+      </w:pPr>
+    </w:lvl>
+    <w:lvl w:ilvl="7" w:tplc="04090019" w:tentative="1">
+      <w:start w:val="1"/>
+      <w:numFmt w:val="lowerLetter"/>
+      <w:lvlText w:val="%8."/>
+      <w:lvlJc w:val="left"/>
+      <w:pPr>
+        <w:ind w:left="5760" w:hanging="360"/>
+      </w:pPr>
+    </w:lvl>
+    <w:lvl w:ilvl="8" w:tplc="0409001B" w:tentative="1">
+      <w:start w:val="1"/>
+      <w:numFmt w:val="lowerRoman"/>
+      <w:lvlText w:val="%9."/>
+      <w:lvlJc w:val="right"/>
+      <w:pPr>
+        <w:ind w:left="6480" w:hanging="180"/>
+      </w:pPr>
+    </w:lvl>
+  </w:abstractNum>
+  <w:abstractNum w:abstractNumId="12" w15:restartNumberingAfterBreak="0">
     <w:nsid w:val="57505F86"/>
     <w:multiLevelType w:val="hybridMultilevel"/>
     <w:tmpl w:val="B2145FC0"/>
@@ -1646,7 +2184,7 @@
       </w:pPr>
     </w:lvl>
   </w:abstractNum>
-  <w:abstractNum w:abstractNumId="9" w15:restartNumberingAfterBreak="0">
+  <w:abstractNum w:abstractNumId="13" w15:restartNumberingAfterBreak="0">
     <w:nsid w:val="58882BF8"/>
     <w:multiLevelType w:val="hybridMultilevel"/>
     <w:tmpl w:val="FCAC00A4"/>
@@ -1732,7 +2270,96 @@
       </w:pPr>
     </w:lvl>
   </w:abstractNum>
-  <w:abstractNum w:abstractNumId="10" w15:restartNumberingAfterBreak="0">
+  <w:abstractNum w:abstractNumId="14" w15:restartNumberingAfterBreak="0">
+    <w:nsid w:val="59027C27"/>
+    <w:multiLevelType w:val="hybridMultilevel"/>
+    <w:tmpl w:val="672A1928"/>
+    <w:lvl w:ilvl="0" w:tplc="E6A26AA8">
+      <w:start w:val="1"/>
+      <w:numFmt w:val="decimal"/>
+      <w:lvlText w:val="%1."/>
+      <w:lvlJc w:val="left"/>
+      <w:pPr>
+        <w:ind w:left="360" w:hanging="360"/>
+      </w:pPr>
+      <w:rPr>
+        <w:rFonts w:hint="default"/>
+      </w:rPr>
+    </w:lvl>
+    <w:lvl w:ilvl="1" w:tplc="04090019" w:tentative="1">
+      <w:start w:val="1"/>
+      <w:numFmt w:val="lowerLetter"/>
+      <w:lvlText w:val="%2."/>
+      <w:lvlJc w:val="left"/>
+      <w:pPr>
+        <w:ind w:left="1080" w:hanging="360"/>
+      </w:pPr>
+    </w:lvl>
+    <w:lvl w:ilvl="2" w:tplc="0409001B" w:tentative="1">
+      <w:start w:val="1"/>
+      <w:numFmt w:val="lowerRoman"/>
+      <w:lvlText w:val="%3."/>
+      <w:lvlJc w:val="right"/>
+      <w:pPr>
+        <w:ind w:left="1800" w:hanging="180"/>
+      </w:pPr>
+    </w:lvl>
+    <w:lvl w:ilvl="3" w:tplc="0409000F" w:tentative="1">
+      <w:start w:val="1"/>
+      <w:numFmt w:val="decimal"/>
+      <w:lvlText w:val="%4."/>
+      <w:lvlJc w:val="left"/>
+      <w:pPr>
+        <w:ind w:left="2520" w:hanging="360"/>
+      </w:pPr>
+    </w:lvl>
+    <w:lvl w:ilvl="4" w:tplc="04090019" w:tentative="1">
+      <w:start w:val="1"/>
+      <w:numFmt w:val="lowerLetter"/>
+      <w:lvlText w:val="%5."/>
+      <w:lvlJc w:val="left"/>
+      <w:pPr>
+        <w:ind w:left="3240" w:hanging="360"/>
+      </w:pPr>
+    </w:lvl>
+    <w:lvl w:ilvl="5" w:tplc="0409001B" w:tentative="1">
+      <w:start w:val="1"/>
+      <w:numFmt w:val="lowerRoman"/>
+      <w:lvlText w:val="%6."/>
+      <w:lvlJc w:val="right"/>
+      <w:pPr>
+        <w:ind w:left="3960" w:hanging="180"/>
+      </w:pPr>
+    </w:lvl>
+    <w:lvl w:ilvl="6" w:tplc="0409000F" w:tentative="1">
+      <w:start w:val="1"/>
+      <w:numFmt w:val="decimal"/>
+      <w:lvlText w:val="%7."/>
+      <w:lvlJc w:val="left"/>
+      <w:pPr>
+        <w:ind w:left="4680" w:hanging="360"/>
+      </w:pPr>
+    </w:lvl>
+    <w:lvl w:ilvl="7" w:tplc="04090019" w:tentative="1">
+      <w:start w:val="1"/>
+      <w:numFmt w:val="lowerLetter"/>
+      <w:lvlText w:val="%8."/>
+      <w:lvlJc w:val="left"/>
+      <w:pPr>
+        <w:ind w:left="5400" w:hanging="360"/>
+      </w:pPr>
+    </w:lvl>
+    <w:lvl w:ilvl="8" w:tplc="0409001B" w:tentative="1">
+      <w:start w:val="1"/>
+      <w:numFmt w:val="lowerRoman"/>
+      <w:lvlText w:val="%9."/>
+      <w:lvlJc w:val="right"/>
+      <w:pPr>
+        <w:ind w:left="6120" w:hanging="180"/>
+      </w:pPr>
+    </w:lvl>
+  </w:abstractNum>
+  <w:abstractNum w:abstractNumId="15" w15:restartNumberingAfterBreak="0">
     <w:nsid w:val="5F201601"/>
     <w:multiLevelType w:val="hybridMultilevel"/>
     <w:tmpl w:val="677C74F4"/>
@@ -1824,7 +2451,7 @@
       </w:pPr>
     </w:lvl>
   </w:abstractNum>
-  <w:abstractNum w:abstractNumId="11" w15:restartNumberingAfterBreak="0">
+  <w:abstractNum w:abstractNumId="16" w15:restartNumberingAfterBreak="0">
     <w:nsid w:val="60FD1CBE"/>
     <w:multiLevelType w:val="hybridMultilevel"/>
     <w:tmpl w:val="98241EBE"/>
@@ -1937,7 +2564,7 @@
       </w:rPr>
     </w:lvl>
   </w:abstractNum>
-  <w:abstractNum w:abstractNumId="12" w15:restartNumberingAfterBreak="0">
+  <w:abstractNum w:abstractNumId="17" w15:restartNumberingAfterBreak="0">
     <w:nsid w:val="6B875EB4"/>
     <w:multiLevelType w:val="hybridMultilevel"/>
     <w:tmpl w:val="E1784A5E"/>
@@ -2029,7 +2656,7 @@
       </w:pPr>
     </w:lvl>
   </w:abstractNum>
-  <w:abstractNum w:abstractNumId="13" w15:restartNumberingAfterBreak="0">
+  <w:abstractNum w:abstractNumId="18" w15:restartNumberingAfterBreak="0">
     <w:nsid w:val="6FD47174"/>
     <w:multiLevelType w:val="hybridMultilevel"/>
     <w:tmpl w:val="677C74F4"/>
@@ -2121,7 +2748,7 @@
       </w:pPr>
     </w:lvl>
   </w:abstractNum>
-  <w:abstractNum w:abstractNumId="14" w15:restartNumberingAfterBreak="0">
+  <w:abstractNum w:abstractNumId="19" w15:restartNumberingAfterBreak="0">
     <w:nsid w:val="70663EAD"/>
     <w:multiLevelType w:val="hybridMultilevel"/>
     <w:tmpl w:val="69F2C228"/>
@@ -2210,7 +2837,7 @@
       </w:pPr>
     </w:lvl>
   </w:abstractNum>
-  <w:abstractNum w:abstractNumId="15" w15:restartNumberingAfterBreak="0">
+  <w:abstractNum w:abstractNumId="20" w15:restartNumberingAfterBreak="0">
     <w:nsid w:val="74035E81"/>
     <w:multiLevelType w:val="multilevel"/>
     <w:tmpl w:val="701A144E"/>
@@ -2323,7 +2950,7 @@
       </w:rPr>
     </w:lvl>
   </w:abstractNum>
-  <w:abstractNum w:abstractNumId="16" w15:restartNumberingAfterBreak="0">
+  <w:abstractNum w:abstractNumId="21" w15:restartNumberingAfterBreak="0">
     <w:nsid w:val="747E5145"/>
     <w:multiLevelType w:val="hybridMultilevel"/>
     <w:tmpl w:val="1632F2BC"/>
@@ -2412,7 +3039,7 @@
       </w:pPr>
     </w:lvl>
   </w:abstractNum>
-  <w:abstractNum w:abstractNumId="17" w15:restartNumberingAfterBreak="0">
+  <w:abstractNum w:abstractNumId="22" w15:restartNumberingAfterBreak="0">
     <w:nsid w:val="78B04F19"/>
     <w:multiLevelType w:val="hybridMultilevel"/>
     <w:tmpl w:val="6860ACEC"/>
@@ -2525,7 +3152,7 @@
       </w:rPr>
     </w:lvl>
   </w:abstractNum>
-  <w:abstractNum w:abstractNumId="18" w15:restartNumberingAfterBreak="0">
+  <w:abstractNum w:abstractNumId="23" w15:restartNumberingAfterBreak="0">
     <w:nsid w:val="797422AA"/>
     <w:multiLevelType w:val="multilevel"/>
     <w:tmpl w:val="0409001F"/>
@@ -2638,7 +3265,7 @@
       </w:rPr>
     </w:lvl>
   </w:abstractNum>
-  <w:abstractNum w:abstractNumId="19" w15:restartNumberingAfterBreak="0">
+  <w:abstractNum w:abstractNumId="24" w15:restartNumberingAfterBreak="0">
     <w:nsid w:val="7A7371F9"/>
     <w:multiLevelType w:val="hybridMultilevel"/>
     <w:tmpl w:val="655C0F28"/>
@@ -2728,64 +3355,79 @@
     </w:lvl>
   </w:abstractNum>
   <w:num w:numId="1">
+    <w:abstractNumId w:val="9"/>
+  </w:num>
+  <w:num w:numId="2">
+    <w:abstractNumId w:val="13"/>
+  </w:num>
+  <w:num w:numId="3">
+    <w:abstractNumId w:val="4"/>
+  </w:num>
+  <w:num w:numId="4">
+    <w:abstractNumId w:val="20"/>
+  </w:num>
+  <w:num w:numId="5">
+    <w:abstractNumId w:val="23"/>
+  </w:num>
+  <w:num w:numId="6">
     <w:abstractNumId w:val="6"/>
   </w:num>
-  <w:num w:numId="2">
-    <w:abstractNumId w:val="9"/>
+  <w:num w:numId="7">
+    <w:abstractNumId w:val="10"/>
   </w:num>
-  <w:num w:numId="3">
-    <w:abstractNumId w:val="1"/>
-  </w:num>
-  <w:num w:numId="4">
-    <w:abstractNumId w:val="15"/>
-  </w:num>
-  <w:num w:numId="5">
-    <w:abstractNumId w:val="18"/>
-  </w:num>
-  <w:num w:numId="6">
-    <w:abstractNumId w:val="3"/>
-  </w:num>
-  <w:num w:numId="7">
+  <w:num w:numId="8">
     <w:abstractNumId w:val="7"/>
   </w:num>
-  <w:num w:numId="8">
-    <w:abstractNumId w:val="4"/>
-  </w:num>
   <w:num w:numId="9">
-    <w:abstractNumId w:val="11"/>
+    <w:abstractNumId w:val="16"/>
   </w:num>
   <w:num w:numId="10">
-    <w:abstractNumId w:val="12"/>
+    <w:abstractNumId w:val="17"/>
   </w:num>
   <w:num w:numId="11">
-    <w:abstractNumId w:val="2"/>
+    <w:abstractNumId w:val="5"/>
   </w:num>
   <w:num w:numId="12">
     <w:abstractNumId w:val="0"/>
   </w:num>
   <w:num w:numId="13">
-    <w:abstractNumId w:val="13"/>
+    <w:abstractNumId w:val="18"/>
   </w:num>
   <w:num w:numId="14">
-    <w:abstractNumId w:val="10"/>
+    <w:abstractNumId w:val="15"/>
   </w:num>
   <w:num w:numId="15">
-    <w:abstractNumId w:val="17"/>
+    <w:abstractNumId w:val="22"/>
   </w:num>
   <w:num w:numId="16">
+    <w:abstractNumId w:val="19"/>
+  </w:num>
+  <w:num w:numId="17">
+    <w:abstractNumId w:val="8"/>
+  </w:num>
+  <w:num w:numId="18">
+    <w:abstractNumId w:val="21"/>
+  </w:num>
+  <w:num w:numId="19">
+    <w:abstractNumId w:val="24"/>
+  </w:num>
+  <w:num w:numId="20">
+    <w:abstractNumId w:val="12"/>
+  </w:num>
+  <w:num w:numId="21">
+    <w:abstractNumId w:val="2"/>
+  </w:num>
+  <w:num w:numId="22">
+    <w:abstractNumId w:val="11"/>
+  </w:num>
+  <w:num w:numId="23">
+    <w:abstractNumId w:val="1"/>
+  </w:num>
+  <w:num w:numId="24">
     <w:abstractNumId w:val="14"/>
   </w:num>
-  <w:num w:numId="17">
-    <w:abstractNumId w:val="5"/>
-  </w:num>
-  <w:num w:numId="18">
-    <w:abstractNumId w:val="16"/>
-  </w:num>
-  <w:num w:numId="19">
-    <w:abstractNumId w:val="19"/>
-  </w:num>
-  <w:num w:numId="20">
-    <w:abstractNumId w:val="8"/>
+  <w:num w:numId="25">
+    <w:abstractNumId w:val="3"/>
   </w:num>
 </w:numbering>
 </file>

</xml_diff>

<commit_message>
Renamed Family tree data structure to models
</commit_message>
<xml_diff>
--- a/Documentation/Family Tree Documentation.docx
+++ b/Documentation/Family Tree Documentation.docx
@@ -702,13 +702,25 @@
         </w:numPr>
       </w:pPr>
       <w:r>
-        <w:t xml:space="preserve">Change application to create actual </w:t>
-      </w:r>
-      <w:r>
-        <w:t xml:space="preserve">directory to store actual environment </w:t>
-      </w:r>
-      <w:r>
-        <w:t>and database files</w:t>
+        <w:t>Create a program</w:t>
+      </w:r>
+      <w:r>
+        <w:t xml:space="preserve"> </w:t>
+      </w:r>
+      <w:r>
+        <w:t xml:space="preserve">directory to store application </w:t>
+      </w:r>
+      <w:r>
+        <w:t>environment</w:t>
+      </w:r>
+      <w:r>
+        <w:t xml:space="preserve"> for example: d</w:t>
+      </w:r>
+      <w:r>
+        <w:t>atabase files</w:t>
+      </w:r>
+      <w:r>
+        <w:t>, user configurations/settings</w:t>
       </w:r>
     </w:p>
     <w:p>
@@ -732,6 +744,18 @@
         </w:numPr>
       </w:pPr>
       <w:r>
+        <w:t>Developing Unit Tests</w:t>
+      </w:r>
+    </w:p>
+    <w:p>
+      <w:pPr>
+        <w:pStyle w:val="ListParagraph"/>
+        <w:numPr>
+          <w:ilvl w:val="0"/>
+          <w:numId w:val="16"/>
+        </w:numPr>
+      </w:pPr>
+      <w:r>
         <w:t>Keeping database multi-threaded and atomic</w:t>
       </w:r>
     </w:p>
@@ -740,6 +764,7 @@
         <w:pStyle w:val="Heading2"/>
       </w:pPr>
       <w:r>
+        <w:lastRenderedPageBreak/>
         <w:t>Fundamental Classes</w:t>
       </w:r>
     </w:p>
@@ -772,7 +797,6 @@
         </w:numPr>
       </w:pPr>
       <w:r>
-        <w:lastRenderedPageBreak/>
         <w:t>Logic of clearing fullname variable every time is called is not smart.</w:t>
       </w:r>
     </w:p>
@@ -876,8 +900,6 @@
       <w:r>
         <w:t>hange all other classes to reflect changes.</w:t>
       </w:r>
-      <w:bookmarkStart w:id="0" w:name="_GoBack"/>
-      <w:bookmarkEnd w:id="0"/>
     </w:p>
     <w:p>
       <w:pPr>
@@ -939,7 +961,55 @@
         <w:t>Seed UUID random generator – very expensive to construct</w:t>
       </w:r>
     </w:p>
-    <w:p/>
+    <w:p>
+      <w:pPr>
+        <w:pStyle w:val="Heading2"/>
+      </w:pPr>
+      <w:r>
+        <w:t>Unit Tests</w:t>
+      </w:r>
+    </w:p>
+    <w:p>
+      <w:pPr>
+        <w:pStyle w:val="ListParagraph"/>
+        <w:numPr>
+          <w:ilvl w:val="0"/>
+          <w:numId w:val="26"/>
+        </w:numPr>
+      </w:pPr>
+      <w:r>
+        <w:t xml:space="preserve">Create unit test functionality? </w:t>
+      </w:r>
+    </w:p>
+    <w:p>
+      <w:pPr>
+        <w:pStyle w:val="ListParagraph"/>
+        <w:numPr>
+          <w:ilvl w:val="1"/>
+          <w:numId w:val="26"/>
+        </w:numPr>
+      </w:pPr>
+      <w:r>
+        <w:t>Create all person types and store information into an unordered map</w:t>
+      </w:r>
+      <w:r>
+        <w:t xml:space="preserve"> with a random generated Key as an ID.</w:t>
+      </w:r>
+      <w:bookmarkStart w:id="0" w:name="_GoBack"/>
+      <w:bookmarkEnd w:id="0"/>
+    </w:p>
+    <w:p>
+      <w:pPr>
+        <w:pStyle w:val="ListParagraph"/>
+        <w:numPr>
+          <w:ilvl w:val="2"/>
+          <w:numId w:val="26"/>
+        </w:numPr>
+      </w:pPr>
+      <w:r>
+        <w:t xml:space="preserve">Test add and delete functionality of family member </w:t>
+      </w:r>
+    </w:p>
     <w:sectPr>
       <w:pgSz w:w="12240" w:h="15840"/>
       <w:pgMar w:top="1440" w:right="1440" w:bottom="1440" w:left="1440" w:header="720" w:footer="720" w:gutter="0"/>
@@ -2360,6 +2430,95 @@
     </w:lvl>
   </w:abstractNum>
   <w:abstractNum w:abstractNumId="15" w15:restartNumberingAfterBreak="0">
+    <w:nsid w:val="5E036C80"/>
+    <w:multiLevelType w:val="hybridMultilevel"/>
+    <w:tmpl w:val="7A8CB84E"/>
+    <w:lvl w:ilvl="0" w:tplc="3D3CAB28">
+      <w:start w:val="1"/>
+      <w:numFmt w:val="decimal"/>
+      <w:lvlText w:val="%1."/>
+      <w:lvlJc w:val="left"/>
+      <w:pPr>
+        <w:ind w:left="360" w:hanging="360"/>
+      </w:pPr>
+      <w:rPr>
+        <w:rFonts w:hint="default"/>
+      </w:rPr>
+    </w:lvl>
+    <w:lvl w:ilvl="1" w:tplc="04090019">
+      <w:start w:val="1"/>
+      <w:numFmt w:val="lowerLetter"/>
+      <w:lvlText w:val="%2."/>
+      <w:lvlJc w:val="left"/>
+      <w:pPr>
+        <w:ind w:left="1440" w:hanging="360"/>
+      </w:pPr>
+    </w:lvl>
+    <w:lvl w:ilvl="2" w:tplc="0409001B">
+      <w:start w:val="1"/>
+      <w:numFmt w:val="lowerRoman"/>
+      <w:lvlText w:val="%3."/>
+      <w:lvlJc w:val="right"/>
+      <w:pPr>
+        <w:ind w:left="2160" w:hanging="180"/>
+      </w:pPr>
+    </w:lvl>
+    <w:lvl w:ilvl="3" w:tplc="0409000F" w:tentative="1">
+      <w:start w:val="1"/>
+      <w:numFmt w:val="decimal"/>
+      <w:lvlText w:val="%4."/>
+      <w:lvlJc w:val="left"/>
+      <w:pPr>
+        <w:ind w:left="2880" w:hanging="360"/>
+      </w:pPr>
+    </w:lvl>
+    <w:lvl w:ilvl="4" w:tplc="04090019" w:tentative="1">
+      <w:start w:val="1"/>
+      <w:numFmt w:val="lowerLetter"/>
+      <w:lvlText w:val="%5."/>
+      <w:lvlJc w:val="left"/>
+      <w:pPr>
+        <w:ind w:left="3600" w:hanging="360"/>
+      </w:pPr>
+    </w:lvl>
+    <w:lvl w:ilvl="5" w:tplc="0409001B" w:tentative="1">
+      <w:start w:val="1"/>
+      <w:numFmt w:val="lowerRoman"/>
+      <w:lvlText w:val="%6."/>
+      <w:lvlJc w:val="right"/>
+      <w:pPr>
+        <w:ind w:left="4320" w:hanging="180"/>
+      </w:pPr>
+    </w:lvl>
+    <w:lvl w:ilvl="6" w:tplc="0409000F" w:tentative="1">
+      <w:start w:val="1"/>
+      <w:numFmt w:val="decimal"/>
+      <w:lvlText w:val="%7."/>
+      <w:lvlJc w:val="left"/>
+      <w:pPr>
+        <w:ind w:left="5040" w:hanging="360"/>
+      </w:pPr>
+    </w:lvl>
+    <w:lvl w:ilvl="7" w:tplc="04090019" w:tentative="1">
+      <w:start w:val="1"/>
+      <w:numFmt w:val="lowerLetter"/>
+      <w:lvlText w:val="%8."/>
+      <w:lvlJc w:val="left"/>
+      <w:pPr>
+        <w:ind w:left="5760" w:hanging="360"/>
+      </w:pPr>
+    </w:lvl>
+    <w:lvl w:ilvl="8" w:tplc="0409001B" w:tentative="1">
+      <w:start w:val="1"/>
+      <w:numFmt w:val="lowerRoman"/>
+      <w:lvlText w:val="%9."/>
+      <w:lvlJc w:val="right"/>
+      <w:pPr>
+        <w:ind w:left="6480" w:hanging="180"/>
+      </w:pPr>
+    </w:lvl>
+  </w:abstractNum>
+  <w:abstractNum w:abstractNumId="16" w15:restartNumberingAfterBreak="0">
     <w:nsid w:val="5F201601"/>
     <w:multiLevelType w:val="hybridMultilevel"/>
     <w:tmpl w:val="677C74F4"/>
@@ -2451,7 +2610,7 @@
       </w:pPr>
     </w:lvl>
   </w:abstractNum>
-  <w:abstractNum w:abstractNumId="16" w15:restartNumberingAfterBreak="0">
+  <w:abstractNum w:abstractNumId="17" w15:restartNumberingAfterBreak="0">
     <w:nsid w:val="60FD1CBE"/>
     <w:multiLevelType w:val="hybridMultilevel"/>
     <w:tmpl w:val="98241EBE"/>
@@ -2564,7 +2723,7 @@
       </w:rPr>
     </w:lvl>
   </w:abstractNum>
-  <w:abstractNum w:abstractNumId="17" w15:restartNumberingAfterBreak="0">
+  <w:abstractNum w:abstractNumId="18" w15:restartNumberingAfterBreak="0">
     <w:nsid w:val="6B875EB4"/>
     <w:multiLevelType w:val="hybridMultilevel"/>
     <w:tmpl w:val="E1784A5E"/>
@@ -2656,7 +2815,7 @@
       </w:pPr>
     </w:lvl>
   </w:abstractNum>
-  <w:abstractNum w:abstractNumId="18" w15:restartNumberingAfterBreak="0">
+  <w:abstractNum w:abstractNumId="19" w15:restartNumberingAfterBreak="0">
     <w:nsid w:val="6FD47174"/>
     <w:multiLevelType w:val="hybridMultilevel"/>
     <w:tmpl w:val="677C74F4"/>
@@ -2748,7 +2907,7 @@
       </w:pPr>
     </w:lvl>
   </w:abstractNum>
-  <w:abstractNum w:abstractNumId="19" w15:restartNumberingAfterBreak="0">
+  <w:abstractNum w:abstractNumId="20" w15:restartNumberingAfterBreak="0">
     <w:nsid w:val="70663EAD"/>
     <w:multiLevelType w:val="hybridMultilevel"/>
     <w:tmpl w:val="69F2C228"/>
@@ -2837,7 +2996,7 @@
       </w:pPr>
     </w:lvl>
   </w:abstractNum>
-  <w:abstractNum w:abstractNumId="20" w15:restartNumberingAfterBreak="0">
+  <w:abstractNum w:abstractNumId="21" w15:restartNumberingAfterBreak="0">
     <w:nsid w:val="74035E81"/>
     <w:multiLevelType w:val="multilevel"/>
     <w:tmpl w:val="701A144E"/>
@@ -2950,7 +3109,7 @@
       </w:rPr>
     </w:lvl>
   </w:abstractNum>
-  <w:abstractNum w:abstractNumId="21" w15:restartNumberingAfterBreak="0">
+  <w:abstractNum w:abstractNumId="22" w15:restartNumberingAfterBreak="0">
     <w:nsid w:val="747E5145"/>
     <w:multiLevelType w:val="hybridMultilevel"/>
     <w:tmpl w:val="1632F2BC"/>
@@ -3039,7 +3198,7 @@
       </w:pPr>
     </w:lvl>
   </w:abstractNum>
-  <w:abstractNum w:abstractNumId="22" w15:restartNumberingAfterBreak="0">
+  <w:abstractNum w:abstractNumId="23" w15:restartNumberingAfterBreak="0">
     <w:nsid w:val="78B04F19"/>
     <w:multiLevelType w:val="hybridMultilevel"/>
     <w:tmpl w:val="6860ACEC"/>
@@ -3152,7 +3311,7 @@
       </w:rPr>
     </w:lvl>
   </w:abstractNum>
-  <w:abstractNum w:abstractNumId="23" w15:restartNumberingAfterBreak="0">
+  <w:abstractNum w:abstractNumId="24" w15:restartNumberingAfterBreak="0">
     <w:nsid w:val="797422AA"/>
     <w:multiLevelType w:val="multilevel"/>
     <w:tmpl w:val="0409001F"/>
@@ -3265,7 +3424,7 @@
       </w:rPr>
     </w:lvl>
   </w:abstractNum>
-  <w:abstractNum w:abstractNumId="24" w15:restartNumberingAfterBreak="0">
+  <w:abstractNum w:abstractNumId="25" w15:restartNumberingAfterBreak="0">
     <w:nsid w:val="7A7371F9"/>
     <w:multiLevelType w:val="hybridMultilevel"/>
     <w:tmpl w:val="655C0F28"/>
@@ -3364,10 +3523,10 @@
     <w:abstractNumId w:val="4"/>
   </w:num>
   <w:num w:numId="4">
-    <w:abstractNumId w:val="20"/>
+    <w:abstractNumId w:val="21"/>
   </w:num>
   <w:num w:numId="5">
-    <w:abstractNumId w:val="23"/>
+    <w:abstractNumId w:val="24"/>
   </w:num>
   <w:num w:numId="6">
     <w:abstractNumId w:val="6"/>
@@ -3379,10 +3538,10 @@
     <w:abstractNumId w:val="7"/>
   </w:num>
   <w:num w:numId="9">
-    <w:abstractNumId w:val="16"/>
+    <w:abstractNumId w:val="17"/>
   </w:num>
   <w:num w:numId="10">
-    <w:abstractNumId w:val="17"/>
+    <w:abstractNumId w:val="18"/>
   </w:num>
   <w:num w:numId="11">
     <w:abstractNumId w:val="5"/>
@@ -3391,25 +3550,25 @@
     <w:abstractNumId w:val="0"/>
   </w:num>
   <w:num w:numId="13">
-    <w:abstractNumId w:val="18"/>
+    <w:abstractNumId w:val="19"/>
   </w:num>
   <w:num w:numId="14">
-    <w:abstractNumId w:val="15"/>
+    <w:abstractNumId w:val="16"/>
   </w:num>
   <w:num w:numId="15">
-    <w:abstractNumId w:val="22"/>
+    <w:abstractNumId w:val="23"/>
   </w:num>
   <w:num w:numId="16">
-    <w:abstractNumId w:val="19"/>
+    <w:abstractNumId w:val="20"/>
   </w:num>
   <w:num w:numId="17">
     <w:abstractNumId w:val="8"/>
   </w:num>
   <w:num w:numId="18">
-    <w:abstractNumId w:val="21"/>
+    <w:abstractNumId w:val="22"/>
   </w:num>
   <w:num w:numId="19">
-    <w:abstractNumId w:val="24"/>
+    <w:abstractNumId w:val="25"/>
   </w:num>
   <w:num w:numId="20">
     <w:abstractNumId w:val="12"/>
@@ -3428,6 +3587,9 @@
   </w:num>
   <w:num w:numId="25">
     <w:abstractNumId w:val="3"/>
+  </w:num>
+  <w:num w:numId="26">
+    <w:abstractNumId w:val="15"/>
   </w:num>
 </w:numbering>
 </file>

</xml_diff>